<commit_message>
write some new for stephen
</commit_message>
<xml_diff>
--- a/Act 2 Lilith/Scene 10A.docx
+++ b/Act 2 Lilith/Scene 10A.docx
@@ -113,7 +113,7 @@
           <w:szCs w:val="24"/>
           <w:rtl w:val="0"/>
         </w:rPr>
-        <w:t>Mom (neutral smiling): Morning. Breakfast is on the table.</w:t>
+        <w:t xml:space="preserve">Mom (neutral smiling): Morning. Breakfast is on the table.</w:t>
       </w:r>
     </w:p>
     <w:p>
@@ -147,23 +147,41 @@
           <w:szCs w:val="24"/>
           <w:rtl w:val="0"/>
         </w:rPr>
-        <w:t xml:space="preserve">My mom lets out a yawn, and I feel another pang of guilt for going out yesterday. She came back home closer to 9:00 last night, exhausted from a long day’s worth of work. </w:t>
-      </w:r>
-      <w:r>
-        <w:rPr>
-          <w:sz w:val="24"/>
-          <w:szCs w:val="24"/>
-          <w:rtl w:val="0"/>
-        </w:rPr>
-        <w:t xml:space="preserve">Thankful that</w:t>
-      </w:r>
-      <w:r>
-        <w:rPr>
-          <w:sz w:val="24"/>
-          <w:szCs w:val="24"/>
-          <w:rtl w:val="0"/>
-        </w:rPr>
-        <w:t xml:space="preserve"> I already ate, about half an hour after she came home she went to bed.</w:t>
+        <w:t xml:space="preserve">Mom (neutral yawn):</w:t>
+      </w:r>
+    </w:p>
+    <w:p>
+      <w:pPr>
+        <w:spacing w:line="276" w:lineRule="auto"/>
+        <w:rPr>
+          <w:sz w:val="24"/>
+          <w:szCs w:val="24"/>
+        </w:rPr>
+      </w:pPr>
+      <w:r>
+        <w:rPr>
+          <w:sz w:val="24"/>
+          <w:szCs w:val="24"/>
+          <w:rtl w:val="0"/>
+        </w:rPr>
+        <w:t xml:space="preserve">My mom lets out a yawn, and I feel another pang of guilt for going out yesterday. She came back home closer to 9:00 last night, exhausted from a long day’s worth of work. Thankfully I already ate, and about half an hour later she went straight to bed.</w:t>
+      </w:r>
+    </w:p>
+    <w:p>
+      <w:pPr>
+        <w:spacing w:line="276" w:lineRule="auto"/>
+        <w:rPr>
+          <w:sz w:val="24"/>
+          <w:szCs w:val="24"/>
+        </w:rPr>
+      </w:pPr>
+      <w:r>
+        <w:rPr>
+          <w:sz w:val="24"/>
+          <w:szCs w:val="24"/>
+          <w:rtl w:val="0"/>
+        </w:rPr>
+        <w:t xml:space="preserve">Mom (neutral neutral):</w:t>
       </w:r>
     </w:p>
     <w:p>
@@ -197,6 +215,23 @@
           <w:szCs w:val="24"/>
           <w:rtl w:val="0"/>
         </w:rPr>
+        <w:t xml:space="preserve">Mom (neutral curious):</w:t>
+      </w:r>
+    </w:p>
+    <w:p>
+      <w:pPr>
+        <w:spacing w:line="276" w:lineRule="auto"/>
+        <w:rPr>
+          <w:sz w:val="24"/>
+          <w:szCs w:val="24"/>
+        </w:rPr>
+      </w:pPr>
+      <w:r>
+        <w:rPr>
+          <w:sz w:val="24"/>
+          <w:szCs w:val="24"/>
+          <w:rtl w:val="0"/>
+        </w:rPr>
         <w:t xml:space="preserve">Pro: Thanks, Mom.</w:t>
       </w:r>
     </w:p>
@@ -214,6 +249,23 @@
           <w:szCs w:val="24"/>
           <w:rtl w:val="0"/>
         </w:rPr>
+        <w:t xml:space="preserve">Mom (neutral smiling):</w:t>
+      </w:r>
+    </w:p>
+    <w:p>
+      <w:pPr>
+        <w:spacing w:line="276" w:lineRule="auto"/>
+        <w:rPr>
+          <w:sz w:val="24"/>
+          <w:szCs w:val="24"/>
+        </w:rPr>
+      </w:pPr>
+      <w:r>
+        <w:rPr>
+          <w:sz w:val="24"/>
+          <w:szCs w:val="24"/>
+          <w:rtl w:val="0"/>
+        </w:rPr>
         <w:t xml:space="preserve">She smiles and ruffles my hair.</w:t>
       </w:r>
     </w:p>
@@ -231,7 +283,7 @@
           <w:szCs w:val="24"/>
           <w:rtl w:val="0"/>
         </w:rPr>
-        <w:t>Mom (neutral smiling): You’re welcome. Now go and get ready for school.</w:t>
+        <w:t xml:space="preserve">Mom: You’re welcome. Now go and get ready for school.</w:t>
       </w:r>
     </w:p>
     <w:p>
@@ -1367,7 +1419,7 @@
           <w:szCs w:val="24"/>
           <w:rtl w:val="0"/>
         </w:rPr>
-        <w:t>Lilith (holding_bat embarrassed_slightly):</w:t>
+        <w:t xml:space="preserve">Lilith (holding_bat embarrassed_slightly):</w:t>
       </w:r>
     </w:p>
     <w:p>
@@ -1469,7 +1521,7 @@
           <w:szCs w:val="24"/>
           <w:rtl w:val="0"/>
         </w:rPr>
-        <w:t>Lilith (holding_bat embarrassed_slightly): Um…</w:t>
+        <w:t xml:space="preserve">Lilith (holding_bat embarrassed_slightly): Um…</w:t>
       </w:r>
     </w:p>
     <w:p>
@@ -1917,7 +1969,7 @@
           <w:szCs w:val="24"/>
           <w:rtl w:val="0"/>
         </w:rPr>
-        <w:t>Lilith (holding_bat embarrassed_slightly): Um…</w:t>
+        <w:t xml:space="preserve">Lilith (holding_bat embarrassed_slightly): Um…</w:t>
       </w:r>
     </w:p>
     <w:p>
@@ -2035,6 +2087,117 @@
       </w:pPr>
     </w:pPrDefault>
   </w:docDefaults>
+  <w:style w:type="paragraph" w:styleId="Normal" w:default="1">
+    <w:name w:val="normal"/>
+  </w:style>
+  <w:style w:type="table" w:styleId="TableNormal" w:default="1">
+    <w:name w:val="Table Normal"/>
+  </w:style>
+  <w:style w:type="paragraph" w:styleId="Heading1">
+    <w:name w:val="heading 1"/>
+    <w:basedOn w:val="Normal"/>
+    <w:next w:val="Normal"/>
+    <w:pPr>
+      <w:keepNext w:val="1"/>
+      <w:keepLines w:val="1"/>
+      <w:spacing w:after="120" w:before="480" w:lineRule="auto"/>
+    </w:pPr>
+    <w:rPr>
+      <w:b w:val="1"/>
+      <w:sz w:val="48"/>
+      <w:szCs w:val="48"/>
+    </w:rPr>
+  </w:style>
+  <w:style w:type="paragraph" w:styleId="Heading2">
+    <w:name w:val="heading 2"/>
+    <w:basedOn w:val="Normal"/>
+    <w:next w:val="Normal"/>
+    <w:pPr>
+      <w:keepNext w:val="1"/>
+      <w:keepLines w:val="1"/>
+      <w:spacing w:after="80" w:before="360" w:lineRule="auto"/>
+    </w:pPr>
+    <w:rPr>
+      <w:b w:val="1"/>
+      <w:sz w:val="36"/>
+      <w:szCs w:val="36"/>
+    </w:rPr>
+  </w:style>
+  <w:style w:type="paragraph" w:styleId="Heading3">
+    <w:name w:val="heading 3"/>
+    <w:basedOn w:val="Normal"/>
+    <w:next w:val="Normal"/>
+    <w:pPr>
+      <w:keepNext w:val="1"/>
+      <w:keepLines w:val="1"/>
+      <w:spacing w:after="80" w:before="280" w:lineRule="auto"/>
+    </w:pPr>
+    <w:rPr>
+      <w:b w:val="1"/>
+      <w:sz w:val="28"/>
+      <w:szCs w:val="28"/>
+    </w:rPr>
+  </w:style>
+  <w:style w:type="paragraph" w:styleId="Heading4">
+    <w:name w:val="heading 4"/>
+    <w:basedOn w:val="Normal"/>
+    <w:next w:val="Normal"/>
+    <w:pPr>
+      <w:keepNext w:val="1"/>
+      <w:keepLines w:val="1"/>
+      <w:spacing w:after="40" w:before="240" w:lineRule="auto"/>
+    </w:pPr>
+    <w:rPr>
+      <w:b w:val="1"/>
+      <w:sz w:val="24"/>
+      <w:szCs w:val="24"/>
+    </w:rPr>
+  </w:style>
+  <w:style w:type="paragraph" w:styleId="Heading5">
+    <w:name w:val="heading 5"/>
+    <w:basedOn w:val="Normal"/>
+    <w:next w:val="Normal"/>
+    <w:pPr>
+      <w:keepNext w:val="1"/>
+      <w:keepLines w:val="1"/>
+      <w:spacing w:after="40" w:before="220" w:lineRule="auto"/>
+    </w:pPr>
+    <w:rPr>
+      <w:b w:val="1"/>
+      <w:sz w:val="22"/>
+      <w:szCs w:val="22"/>
+    </w:rPr>
+  </w:style>
+  <w:style w:type="paragraph" w:styleId="Heading6">
+    <w:name w:val="heading 6"/>
+    <w:basedOn w:val="Normal"/>
+    <w:next w:val="Normal"/>
+    <w:pPr>
+      <w:keepNext w:val="1"/>
+      <w:keepLines w:val="1"/>
+      <w:spacing w:after="40" w:before="200" w:lineRule="auto"/>
+    </w:pPr>
+    <w:rPr>
+      <w:b w:val="1"/>
+      <w:sz w:val="20"/>
+      <w:szCs w:val="20"/>
+    </w:rPr>
+  </w:style>
+  <w:style w:type="paragraph" w:styleId="Title">
+    <w:name w:val="Title"/>
+    <w:basedOn w:val="Normal"/>
+    <w:next w:val="Normal"/>
+    <w:pPr>
+      <w:keepNext w:val="1"/>
+      <w:keepLines w:val="1"/>
+      <w:spacing w:after="120" w:before="480" w:lineRule="auto"/>
+    </w:pPr>
+    <w:rPr>
+      <w:b w:val="1"/>
+      <w:sz w:val="72"/>
+      <w:szCs w:val="72"/>
+    </w:rPr>
+  </w:style>
   <w:style w:type="paragraph" w:styleId="Normal" w:default="1">
     <w:name w:val="normal"/>
   </w:style>
@@ -2176,6 +2339,23 @@
     <w:uiPriority w:val="99"/>
     <w:semiHidden w:val="1"/>
     <w:unhideWhenUsed w:val="1"/>
+  </w:style>
+  <w:style w:type="paragraph" w:styleId="Subtitle">
+    <w:name w:val="Subtitle"/>
+    <w:basedOn w:val="Normal"/>
+    <w:next w:val="Normal"/>
+    <w:pPr>
+      <w:keepNext w:val="1"/>
+      <w:keepLines w:val="1"/>
+      <w:spacing w:after="80" w:before="360" w:lineRule="auto"/>
+    </w:pPr>
+    <w:rPr>
+      <w:rFonts w:ascii="Georgia" w:cs="Georgia" w:eastAsia="Georgia" w:hAnsi="Georgia"/>
+      <w:i w:val="1"/>
+      <w:color w:val="666666"/>
+      <w:sz w:val="48"/>
+      <w:szCs w:val="48"/>
+    </w:rPr>
   </w:style>
   <w:style w:type="paragraph" w:styleId="Subtitle">
     <w:name w:val="Subtitle"/>
@@ -2494,7 +2674,7 @@
 
 <file path=customXML/item1.xml><?xml version="1.0" encoding="utf-8"?>
 <go:gDocsCustomXmlDataStorage xmlns:go="http://customooxmlschemas.google.com/" xmlns:r="http://schemas.openxmlformats.org/officeDocument/2006/relationships">
-  <go:docsCustomData xmlns:go="http://customooxmlschemas.google.com/" roundtripDataSignature="AMtx7mgk0F1ifOyTF+vOKQuhQkNlPqYwlQ==">AMUW2mVCt8cvuP5iCgqbCZ6A0B5g5FGu3qOLgzg6whkoNY8g1FbCT+F04lVcYd4FW2NHhXfPAUivJ9aMbBXvKP1Z3ca8cKZT5rVUXbttbs6NDDtWcTgu4eQ=</go:docsCustomData>
+  <go:docsCustomData xmlns:go="http://customooxmlschemas.google.com/" roundtripDataSignature="AMtx7mglkM5IeXzWqEozNMYfLbBvn3q8kg==">AMUW2mVdWaJ03v1gjwB7YyPIMk3lk4mq3OtOZxsEFLJtf2e64rX3kOgIPegUkPoHjhxsSbFFn7tLZITawc8K2iPFSmNGxb4XCnVXjfd0a/ivYeUUxg8imJA=</go:docsCustomData>
 </go:gDocsCustomXmlDataStorage>
 </file>
 

</xml_diff>